<commit_message>
new recipes, planning features
</commit_message>
<xml_diff>
--- a/ideas.docx
+++ b/ideas.docx
@@ -111,7 +111,7 @@
           <w:sz w:val="20"/>
           <w:szCs w:val="20"/>
         </w:rPr>
-        <w:t xml:space="preserve"> -&gt; Trimidium Plate, Trimidium Oxide</w:t>
+        <w:t xml:space="preserve"> -&gt; Trimidium Plate</w:t>
       </w:r>
     </w:p>
     <w:p>
@@ -144,7 +144,7 @@
           <w:sz w:val="20"/>
           <w:szCs w:val="20"/>
         </w:rPr>
-        <w:t xml:space="preserve"> -&gt; Olvalchite Plate, Olvalchite Oxide</w:t>
+        <w:t xml:space="preserve"> -&gt; Olvalchite Plate</w:t>
       </w:r>
     </w:p>
     <w:p>
@@ -177,75 +177,75 @@
           <w:sz w:val="20"/>
           <w:szCs w:val="20"/>
         </w:rPr>
-        <w:t xml:space="preserve"> -&gt; Myridium Plate, Myridium Oxide</w:t>
-      </w:r>
-    </w:p>
-    <w:p>
-      <w:pPr>
-        <w:rPr>
-          <w:rFonts w:ascii="Century Schoolbook" w:hAnsi="Century Schoolbook" w:cs="Amiri"/>
-          <w:sz w:val="20"/>
-          <w:szCs w:val="20"/>
-        </w:rPr>
-      </w:pPr>
-      <w:r>
-        <w:rPr>
-          <w:rFonts w:ascii="Century Schoolbook" w:hAnsi="Century Schoolbook" w:cs="Amiri"/>
-          <w:sz w:val="20"/>
-          <w:szCs w:val="20"/>
-        </w:rPr>
-        <w:t>Raw Plenoxite -&gt; Plenoxite Plate, Plenoxite Oxide</w:t>
-      </w:r>
-    </w:p>
-    <w:p>
-      <w:pPr>
-        <w:rPr>
-          <w:rFonts w:ascii="Century Schoolbook" w:hAnsi="Century Schoolbook" w:cs="Amiri"/>
-          <w:sz w:val="20"/>
-          <w:szCs w:val="20"/>
-        </w:rPr>
-      </w:pPr>
-      <w:r>
-        <w:rPr>
-          <w:rFonts w:ascii="Century Schoolbook" w:hAnsi="Century Schoolbook" w:cs="Amiri"/>
-          <w:sz w:val="20"/>
-          <w:szCs w:val="20"/>
-        </w:rPr>
-        <w:t>Raw Utritium -&gt; Utritium Plate, Utritium Oxide</w:t>
-      </w:r>
-    </w:p>
-    <w:p>
-      <w:pPr>
-        <w:rPr>
-          <w:rFonts w:ascii="Century Schoolbook" w:hAnsi="Century Schoolbook" w:cs="Amiri"/>
-          <w:sz w:val="20"/>
-          <w:szCs w:val="20"/>
-        </w:rPr>
-      </w:pPr>
-      <w:r>
-        <w:rPr>
-          <w:rFonts w:ascii="Century Schoolbook" w:hAnsi="Century Schoolbook" w:cs="Amiri"/>
-          <w:sz w:val="20"/>
-          <w:szCs w:val="20"/>
-        </w:rPr>
-        <w:t>Raw Halocite -&gt; Halocite Plate, Halocite Oxide</w:t>
-      </w:r>
-    </w:p>
-    <w:p>
-      <w:pPr>
-        <w:rPr>
-          <w:rFonts w:ascii="Century Schoolbook" w:hAnsi="Century Schoolbook" w:cs="Amiri"/>
-          <w:sz w:val="20"/>
-          <w:szCs w:val="20"/>
-        </w:rPr>
-      </w:pPr>
-      <w:r>
-        <w:rPr>
-          <w:rFonts w:ascii="Century Schoolbook" w:hAnsi="Century Schoolbook" w:cs="Amiri"/>
-          <w:sz w:val="20"/>
-          <w:szCs w:val="20"/>
-        </w:rPr>
-        <w:t>Raw Xenoxium -&gt; Xenoxium Plate, Xenoxium Oxide</w:t>
+        <w:t xml:space="preserve"> -&gt; Myridium Plate</w:t>
+      </w:r>
+    </w:p>
+    <w:p>
+      <w:pPr>
+        <w:rPr>
+          <w:rFonts w:ascii="Century Schoolbook" w:hAnsi="Century Schoolbook" w:cs="Amiri"/>
+          <w:sz w:val="20"/>
+          <w:szCs w:val="20"/>
+        </w:rPr>
+      </w:pPr>
+      <w:r>
+        <w:rPr>
+          <w:rFonts w:ascii="Century Schoolbook" w:hAnsi="Century Schoolbook" w:cs="Amiri"/>
+          <w:sz w:val="20"/>
+          <w:szCs w:val="20"/>
+        </w:rPr>
+        <w:t>Raw Plenoxite -&gt; Plenoxite Plate</w:t>
+      </w:r>
+    </w:p>
+    <w:p>
+      <w:pPr>
+        <w:rPr>
+          <w:rFonts w:ascii="Century Schoolbook" w:hAnsi="Century Schoolbook" w:cs="Amiri"/>
+          <w:sz w:val="20"/>
+          <w:szCs w:val="20"/>
+        </w:rPr>
+      </w:pPr>
+      <w:r>
+        <w:rPr>
+          <w:rFonts w:ascii="Century Schoolbook" w:hAnsi="Century Schoolbook" w:cs="Amiri"/>
+          <w:sz w:val="20"/>
+          <w:szCs w:val="20"/>
+        </w:rPr>
+        <w:t>Raw Utritium -&gt; Utritium Plate</w:t>
+      </w:r>
+    </w:p>
+    <w:p>
+      <w:pPr>
+        <w:rPr>
+          <w:rFonts w:ascii="Century Schoolbook" w:hAnsi="Century Schoolbook" w:cs="Amiri"/>
+          <w:sz w:val="20"/>
+          <w:szCs w:val="20"/>
+        </w:rPr>
+      </w:pPr>
+      <w:r>
+        <w:rPr>
+          <w:rFonts w:ascii="Century Schoolbook" w:hAnsi="Century Schoolbook" w:cs="Amiri"/>
+          <w:sz w:val="20"/>
+          <w:szCs w:val="20"/>
+        </w:rPr>
+        <w:t>Raw Halocite -&gt; Halocite Plate</w:t>
+      </w:r>
+    </w:p>
+    <w:p>
+      <w:pPr>
+        <w:rPr>
+          <w:rFonts w:ascii="Century Schoolbook" w:hAnsi="Century Schoolbook" w:cs="Amiri"/>
+          <w:sz w:val="20"/>
+          <w:szCs w:val="20"/>
+        </w:rPr>
+      </w:pPr>
+      <w:r>
+        <w:rPr>
+          <w:rFonts w:ascii="Century Schoolbook" w:hAnsi="Century Schoolbook" w:cs="Amiri"/>
+          <w:sz w:val="20"/>
+          <w:szCs w:val="20"/>
+        </w:rPr>
+        <w:t>Raw Xenoxium -&gt; Xenoxium Plate</w:t>
       </w:r>
     </w:p>
     <w:p>
@@ -278,6 +278,7 @@
         <w:rPr>
           <w:rFonts w:ascii="Century Schoolbook" w:hAnsi="Century Schoolbook" w:cs="Amiri"/>
           <w:i/>
+          <w:strike/>
           <w:sz w:val="20"/>
           <w:szCs w:val="20"/>
         </w:rPr>
@@ -286,25 +287,38 @@
         <w:rPr>
           <w:rFonts w:ascii="Century Schoolbook" w:hAnsi="Century Schoolbook" w:cs="Amiri"/>
           <w:i/>
+          <w:strike/>
           <w:sz w:val="20"/>
           <w:szCs w:val="20"/>
         </w:rPr>
         <w:t>Ore Sorting</w:t>
       </w:r>
-    </w:p>
-    <w:p>
-      <w:pPr>
-        <w:rPr>
-          <w:rFonts w:ascii="Century Schoolbook" w:hAnsi="Century Schoolbook" w:cs="Amiri"/>
-          <w:iCs/>
-          <w:sz w:val="20"/>
-          <w:szCs w:val="20"/>
-        </w:rPr>
-      </w:pPr>
-      <w:r>
-        <w:rPr>
-          <w:rFonts w:ascii="Century Schoolbook" w:hAnsi="Century Schoolbook" w:cs="Amiri"/>
-          <w:iCs/>
+      <w:r>
+        <w:rPr>
+          <w:rFonts w:ascii="Century Schoolbook" w:hAnsi="Century Schoolbook" w:cs="Amiri"/>
+          <w:i/>
+          <w:strike/>
+          <w:sz w:val="20"/>
+          <w:szCs w:val="20"/>
+        </w:rPr>
+        <w:t xml:space="preserve"> (come up with more RUFMOrio stuff later)</w:t>
+      </w:r>
+    </w:p>
+    <w:p>
+      <w:pPr>
+        <w:rPr>
+          <w:rFonts w:ascii="Century Schoolbook" w:hAnsi="Century Schoolbook" w:cs="Amiri"/>
+          <w:iCs/>
+          <w:strike/>
+          <w:sz w:val="20"/>
+          <w:szCs w:val="20"/>
+        </w:rPr>
+      </w:pPr>
+      <w:r>
+        <w:rPr>
+          <w:rFonts w:ascii="Century Schoolbook" w:hAnsi="Century Schoolbook" w:cs="Amiri"/>
+          <w:iCs/>
+          <w:strike/>
           <w:sz w:val="20"/>
           <w:szCs w:val="20"/>
         </w:rPr>
@@ -316,14 +330,16 @@
         <w:rPr>
           <w:rFonts w:ascii="Century Schoolbook" w:hAnsi="Century Schoolbook" w:cs="Amiri"/>
           <w:iCs/>
-          <w:sz w:val="20"/>
-          <w:szCs w:val="20"/>
-        </w:rPr>
-      </w:pPr>
-      <w:r>
-        <w:rPr>
-          <w:rFonts w:ascii="Century Schoolbook" w:hAnsi="Century Schoolbook" w:cs="Amiri"/>
-          <w:iCs/>
+          <w:strike/>
+          <w:sz w:val="20"/>
+          <w:szCs w:val="20"/>
+        </w:rPr>
+      </w:pPr>
+      <w:r>
+        <w:rPr>
+          <w:rFonts w:ascii="Century Schoolbook" w:hAnsi="Century Schoolbook" w:cs="Amiri"/>
+          <w:iCs/>
+          <w:strike/>
           <w:sz w:val="20"/>
           <w:szCs w:val="20"/>
         </w:rPr>
@@ -335,14 +351,16 @@
         <w:rPr>
           <w:rFonts w:ascii="Century Schoolbook" w:hAnsi="Century Schoolbook" w:cs="Amiri"/>
           <w:iCs/>
-          <w:sz w:val="20"/>
-          <w:szCs w:val="20"/>
-        </w:rPr>
-      </w:pPr>
-      <w:r>
-        <w:rPr>
-          <w:rFonts w:ascii="Century Schoolbook" w:hAnsi="Century Schoolbook" w:cs="Amiri"/>
-          <w:iCs/>
+          <w:strike/>
+          <w:sz w:val="20"/>
+          <w:szCs w:val="20"/>
+        </w:rPr>
+      </w:pPr>
+      <w:r>
+        <w:rPr>
+          <w:rFonts w:ascii="Century Schoolbook" w:hAnsi="Century Schoolbook" w:cs="Amiri"/>
+          <w:iCs/>
+          <w:strike/>
           <w:sz w:val="20"/>
           <w:szCs w:val="20"/>
         </w:rPr>

</xml_diff>